<commit_message>
Update Leave Card 3/28/2023 1:12 PM
</commit_message>
<xml_diff>
--- a/SHARED FOLDER/ENDORSEMENT DILG FOREIGN TRAVEL.docx
+++ b/SHARED FOLDER/ENDORSEMENT DILG FOREIGN TRAVEL.docx
@@ -37,7 +37,7 @@
         <w:rPr>
           <w:rFonts w:ascii="Times New Roman" w:hAnsi="Times New Roman" w:cs="Times New Roman"/>
         </w:rPr>
-        <w:t>January 03, 2023</w:t>
+        <w:t>March 28, 2023</w:t>
       </w:r>
     </w:p>
     <w:p>
@@ -112,15 +112,15 @@
           <w:sz w:val="24"/>
           <w:szCs w:val="24"/>
         </w:rPr>
-        <w:t xml:space="preserve"> of </w:t>
-      </w:r>
-      <w:r>
-        <w:rPr>
-          <w:rFonts w:ascii="Times New Roman" w:hAnsi="Times New Roman" w:cs="Times New Roman"/>
-          <w:sz w:val="24"/>
-          <w:szCs w:val="24"/>
-        </w:rPr>
-        <w:t>October</w:t>
+        <w:t xml:space="preserve"> of</w:t>
+      </w:r>
+      <w:r>
+        <w:rPr>
+          <w:rFonts w:ascii="Times New Roman" w:hAnsi="Times New Roman" w:cs="Times New Roman"/>
+          <w:sz w:val="24"/>
+          <w:szCs w:val="24"/>
+        </w:rPr>
+        <w:t xml:space="preserve"> January</w:t>
       </w:r>
       <w:r>
         <w:rPr>
@@ -136,7 +136,7 @@
           <w:sz w:val="24"/>
           <w:szCs w:val="24"/>
         </w:rPr>
-        <w:t>December</w:t>
+        <w:t>March</w:t>
       </w:r>
       <w:r>
         <w:rPr>
@@ -314,7 +314,16 @@
                                 <w:bCs/>
                                 <w:u w:val="single"/>
                               </w:rPr>
-                              <w:t>ALMA A. MALABANAN</w:t>
+                              <w:t>N</w:t>
+                            </w:r>
+                            <w:r>
+                              <w:rPr>
+                                <w:rFonts w:ascii="Times New Roman" w:hAnsi="Times New Roman" w:cs="Times New Roman"/>
+                                <w:b/>
+                                <w:bCs/>
+                                <w:u w:val="single"/>
+                              </w:rPr>
+                              <w:t>ANETTE B. SUSA</w:t>
                             </w:r>
                           </w:p>
                           <w:p>
@@ -326,6 +335,14 @@
                                 <w:szCs w:val="18"/>
                               </w:rPr>
                             </w:pPr>
+                            <w:r>
+                              <w:rPr>
+                                <w:rFonts w:ascii="Times New Roman" w:hAnsi="Times New Roman" w:cs="Times New Roman"/>
+                                <w:b/>
+                                <w:bCs/>
+                              </w:rPr>
+                              <w:t xml:space="preserve">OIC - </w:t>
+                            </w:r>
                             <w:r>
                               <w:rPr>
                                 <w:rFonts w:ascii="Times New Roman" w:hAnsi="Times New Roman" w:cs="Times New Roman"/>
@@ -379,7 +396,16 @@
                           <w:bCs/>
                           <w:u w:val="single"/>
                         </w:rPr>
-                        <w:t>ALMA A. MALABANAN</w:t>
+                        <w:t>N</w:t>
+                      </w:r>
+                      <w:r>
+                        <w:rPr>
+                          <w:rFonts w:ascii="Times New Roman" w:hAnsi="Times New Roman" w:cs="Times New Roman"/>
+                          <w:b/>
+                          <w:bCs/>
+                          <w:u w:val="single"/>
+                        </w:rPr>
+                        <w:t>ANETTE B. SUSA</w:t>
                       </w:r>
                     </w:p>
                     <w:p>
@@ -391,6 +417,14 @@
                           <w:szCs w:val="18"/>
                         </w:rPr>
                       </w:pPr>
+                      <w:r>
+                        <w:rPr>
+                          <w:rFonts w:ascii="Times New Roman" w:hAnsi="Times New Roman" w:cs="Times New Roman"/>
+                          <w:b/>
+                          <w:bCs/>
+                        </w:rPr>
+                        <w:t xml:space="preserve">OIC - </w:t>
+                      </w:r>
                       <w:r>
                         <w:rPr>
                           <w:rFonts w:ascii="Times New Roman" w:hAnsi="Times New Roman" w:cs="Times New Roman"/>
@@ -685,7 +719,7 @@
         <w:rPr>
           <w:rFonts w:ascii="Times New Roman" w:hAnsi="Times New Roman" w:cs="Times New Roman"/>
         </w:rPr>
-        <w:t>January 03, 2023</w:t>
+        <w:t>March 28, 2023</w:t>
       </w:r>
     </w:p>
     <w:p>
@@ -728,39 +762,33 @@
           <w:sz w:val="24"/>
           <w:szCs w:val="24"/>
         </w:rPr>
-        <w:t>MR. LEO C. DATA, City Local Government Operations Officer (CLGOO)</w:t>
-      </w:r>
-      <w:r>
-        <w:rPr>
-          <w:rFonts w:ascii="Times New Roman" w:hAnsi="Times New Roman" w:cs="Times New Roman"/>
-          <w:sz w:val="24"/>
-          <w:szCs w:val="24"/>
-        </w:rPr>
-        <w:t xml:space="preserve">, the attached report on local Officials and Employees who travelled abroad for </w:t>
-      </w:r>
-      <w:r>
-        <w:rPr>
-          <w:rFonts w:ascii="Times New Roman" w:hAnsi="Times New Roman" w:cs="Times New Roman"/>
-          <w:sz w:val="24"/>
-          <w:szCs w:val="24"/>
-        </w:rPr>
-        <w:t>the month</w:t>
-      </w:r>
-      <w:r>
-        <w:rPr>
-          <w:rFonts w:ascii="Times New Roman" w:hAnsi="Times New Roman" w:cs="Times New Roman"/>
-          <w:sz w:val="24"/>
-          <w:szCs w:val="24"/>
-        </w:rPr>
-        <w:t xml:space="preserve"> of </w:t>
-      </w:r>
-      <w:r>
-        <w:rPr>
-          <w:rFonts w:ascii="Times New Roman" w:hAnsi="Times New Roman" w:cs="Times New Roman"/>
-          <w:sz w:val="24"/>
-          <w:szCs w:val="24"/>
-        </w:rPr>
-        <w:t>October</w:t>
+        <w:t>MR. LEO C. DATA, City Local Government Operations Officer (</w:t>
+      </w:r>
+      <w:r>
+        <w:rPr>
+          <w:rFonts w:ascii="Times New Roman" w:hAnsi="Times New Roman" w:cs="Times New Roman"/>
+          <w:b/>
+          <w:bCs/>
+          <w:sz w:val="24"/>
+          <w:szCs w:val="24"/>
+        </w:rPr>
+        <w:t>CLGOO)</w:t>
+      </w:r>
+      <w:r>
+        <w:rPr>
+          <w:rFonts w:ascii="Times New Roman" w:hAnsi="Times New Roman" w:cs="Times New Roman"/>
+          <w:sz w:val="24"/>
+          <w:szCs w:val="24"/>
+        </w:rPr>
+        <w:t>, the attached report on local Officials and Employees who travelled abroad for the month of</w:t>
+      </w:r>
+      <w:r>
+        <w:rPr>
+          <w:rFonts w:ascii="Times New Roman" w:hAnsi="Times New Roman" w:cs="Times New Roman"/>
+          <w:sz w:val="24"/>
+          <w:szCs w:val="24"/>
+        </w:rPr>
+        <w:t xml:space="preserve"> January</w:t>
       </w:r>
       <w:r>
         <w:rPr>
@@ -776,7 +804,7 @@
           <w:sz w:val="24"/>
           <w:szCs w:val="24"/>
         </w:rPr>
-        <w:t>December</w:t>
+        <w:t>March</w:t>
       </w:r>
       <w:r>
         <w:rPr>
@@ -907,7 +935,16 @@
                                 <w:bCs/>
                                 <w:u w:val="single"/>
                               </w:rPr>
-                              <w:t>ALMA A. MALABANAN</w:t>
+                              <w:t>N</w:t>
+                            </w:r>
+                            <w:r>
+                              <w:rPr>
+                                <w:rFonts w:ascii="Times New Roman" w:hAnsi="Times New Roman" w:cs="Times New Roman"/>
+                                <w:b/>
+                                <w:bCs/>
+                                <w:u w:val="single"/>
+                              </w:rPr>
+                              <w:t>ANETTE B. SUSA</w:t>
                             </w:r>
                           </w:p>
                           <w:p>
@@ -919,6 +956,14 @@
                                 <w:szCs w:val="18"/>
                               </w:rPr>
                             </w:pPr>
+                            <w:r>
+                              <w:rPr>
+                                <w:rFonts w:ascii="Times New Roman" w:hAnsi="Times New Roman" w:cs="Times New Roman"/>
+                                <w:b/>
+                                <w:bCs/>
+                              </w:rPr>
+                              <w:t xml:space="preserve">OIC - </w:t>
+                            </w:r>
                             <w:r>
                               <w:rPr>
                                 <w:rFonts w:ascii="Times New Roman" w:hAnsi="Times New Roman" w:cs="Times New Roman"/>
@@ -968,7 +1013,16 @@
                           <w:bCs/>
                           <w:u w:val="single"/>
                         </w:rPr>
-                        <w:t>ALMA A. MALABANAN</w:t>
+                        <w:t>N</w:t>
+                      </w:r>
+                      <w:r>
+                        <w:rPr>
+                          <w:rFonts w:ascii="Times New Roman" w:hAnsi="Times New Roman" w:cs="Times New Roman"/>
+                          <w:b/>
+                          <w:bCs/>
+                          <w:u w:val="single"/>
+                        </w:rPr>
+                        <w:t>ANETTE B. SUSA</w:t>
                       </w:r>
                     </w:p>
                     <w:p>
@@ -980,6 +1034,14 @@
                           <w:szCs w:val="18"/>
                         </w:rPr>
                       </w:pPr>
+                      <w:r>
+                        <w:rPr>
+                          <w:rFonts w:ascii="Times New Roman" w:hAnsi="Times New Roman" w:cs="Times New Roman"/>
+                          <w:b/>
+                          <w:bCs/>
+                        </w:rPr>
+                        <w:t xml:space="preserve">OIC - </w:t>
+                      </w:r>
                       <w:r>
                         <w:rPr>
                           <w:rFonts w:ascii="Times New Roman" w:hAnsi="Times New Roman" w:cs="Times New Roman"/>

</xml_diff>

<commit_message>
Update Leave Card 7/6/2023 4:34 PM
</commit_message>
<xml_diff>
--- a/SHARED FOLDER/ENDORSEMENT DILG FOREIGN TRAVEL.docx
+++ b/SHARED FOLDER/ENDORSEMENT DILG FOREIGN TRAVEL.docx
@@ -37,7 +37,25 @@
         <w:rPr>
           <w:rFonts w:ascii="Times New Roman" w:hAnsi="Times New Roman" w:cs="Times New Roman"/>
         </w:rPr>
-        <w:t>March 28, 2023</w:t>
+        <w:t>July</w:t>
+      </w:r>
+      <w:r>
+        <w:rPr>
+          <w:rFonts w:ascii="Times New Roman" w:hAnsi="Times New Roman" w:cs="Times New Roman"/>
+        </w:rPr>
+        <w:t xml:space="preserve"> </w:t>
+      </w:r>
+      <w:r>
+        <w:rPr>
+          <w:rFonts w:ascii="Times New Roman" w:hAnsi="Times New Roman" w:cs="Times New Roman"/>
+        </w:rPr>
+        <w:t>04</w:t>
+      </w:r>
+      <w:r>
+        <w:rPr>
+          <w:rFonts w:ascii="Times New Roman" w:hAnsi="Times New Roman" w:cs="Times New Roman"/>
+        </w:rPr>
+        <w:t>, 2023</w:t>
       </w:r>
     </w:p>
     <w:p>
@@ -120,7 +138,15 @@
           <w:sz w:val="24"/>
           <w:szCs w:val="24"/>
         </w:rPr>
-        <w:t xml:space="preserve"> January</w:t>
+        <w:t xml:space="preserve"> </w:t>
+      </w:r>
+      <w:r>
+        <w:rPr>
+          <w:rFonts w:ascii="Times New Roman" w:hAnsi="Times New Roman" w:cs="Times New Roman"/>
+          <w:sz w:val="24"/>
+          <w:szCs w:val="24"/>
+        </w:rPr>
+        <w:t>April</w:t>
       </w:r>
       <w:r>
         <w:rPr>
@@ -136,31 +162,47 @@
           <w:sz w:val="24"/>
           <w:szCs w:val="24"/>
         </w:rPr>
-        <w:t>March</w:t>
-      </w:r>
-      <w:r>
-        <w:rPr>
-          <w:rFonts w:ascii="Times New Roman" w:hAnsi="Times New Roman" w:cs="Times New Roman"/>
-          <w:sz w:val="24"/>
-          <w:szCs w:val="24"/>
-        </w:rPr>
-        <w:t xml:space="preserve"> 3</w:t>
-      </w:r>
-      <w:r>
-        <w:rPr>
-          <w:rFonts w:ascii="Times New Roman" w:hAnsi="Times New Roman" w:cs="Times New Roman"/>
-          <w:sz w:val="24"/>
-          <w:szCs w:val="24"/>
-        </w:rPr>
-        <w:t>1</w:t>
-      </w:r>
-      <w:r>
-        <w:rPr>
-          <w:rFonts w:ascii="Times New Roman" w:hAnsi="Times New Roman" w:cs="Times New Roman"/>
-          <w:sz w:val="24"/>
-          <w:szCs w:val="24"/>
-        </w:rPr>
-        <w:t>, 2022.</w:t>
+        <w:t>June</w:t>
+      </w:r>
+      <w:r>
+        <w:rPr>
+          <w:rFonts w:ascii="Times New Roman" w:hAnsi="Times New Roman" w:cs="Times New Roman"/>
+          <w:sz w:val="24"/>
+          <w:szCs w:val="24"/>
+        </w:rPr>
+        <w:t xml:space="preserve"> </w:t>
+      </w:r>
+      <w:r>
+        <w:rPr>
+          <w:rFonts w:ascii="Times New Roman" w:hAnsi="Times New Roman" w:cs="Times New Roman"/>
+          <w:sz w:val="24"/>
+          <w:szCs w:val="24"/>
+        </w:rPr>
+        <w:t>30</w:t>
+      </w:r>
+      <w:r>
+        <w:rPr>
+          <w:rFonts w:ascii="Times New Roman" w:hAnsi="Times New Roman" w:cs="Times New Roman"/>
+          <w:sz w:val="24"/>
+          <w:szCs w:val="24"/>
+        </w:rPr>
+        <w:t>, 202</w:t>
+      </w:r>
+      <w:r>
+        <w:rPr>
+          <w:rFonts w:ascii="Times New Roman" w:hAnsi="Times New Roman" w:cs="Times New Roman"/>
+          <w:sz w:val="24"/>
+          <w:szCs w:val="24"/>
+        </w:rPr>
+        <w:t>3</w:t>
+      </w:r>
+      <w:r>
+        <w:rPr>
+          <w:rFonts w:ascii="Times New Roman" w:hAnsi="Times New Roman" w:cs="Times New Roman"/>
+          <w:sz w:val="24"/>
+          <w:szCs w:val="24"/>
+        </w:rPr>
+        <w:t>.</w:t>
       </w:r>
     </w:p>
     <w:p>
@@ -257,7 +299,7 @@
         <mc:AlternateContent>
           <mc:Choice Requires="wps">
             <w:drawing>
-              <wp:anchor distT="45720" distB="45720" distL="114300" distR="114300" simplePos="0" relativeHeight="251661312" behindDoc="0" locked="0" layoutInCell="1" allowOverlap="1">
+              <wp:anchor distT="45720" distB="45720" distL="114300" distR="114300" simplePos="0" relativeHeight="251661312" behindDoc="0" locked="0" layoutInCell="1" allowOverlap="1" wp14:anchorId="4F10F6A2" wp14:editId="58D27E9D">
                 <wp:simplePos x="0" y="0"/>
                 <wp:positionH relativeFrom="column">
                   <wp:posOffset>4267200</wp:posOffset>
@@ -371,7 +413,7 @@
           </mc:Choice>
           <mc:Fallback>
             <w:pict>
-              <v:shapetype id="_x0000_t202" coordsize="21600,21600" o:spt="202" path="m,l,21600r21600,l21600,xe">
+              <v:shapetype w14:anchorId="4F10F6A2" id="_x0000_t202" coordsize="21600,21600" o:spt="202" path="m,l,21600r21600,l21600,xe">
                 <v:stroke joinstyle="miter"/>
                 <v:path gradientshapeok="t" o:connecttype="rect"/>
               </v:shapetype>
@@ -566,7 +608,7 @@
           <w:szCs w:val="24"/>
         </w:rPr>
         <w:drawing>
-          <wp:anchor distT="0" distB="0" distL="114300" distR="114300" simplePos="0" relativeHeight="251659264" behindDoc="0" locked="0" layoutInCell="1" allowOverlap="1" wp14:anchorId="232BCAF3" wp14:editId="62159016">
+          <wp:anchor distT="0" distB="0" distL="114300" distR="114300" simplePos="0" relativeHeight="251659264" behindDoc="0" locked="0" layoutInCell="1" allowOverlap="1" wp14:anchorId="1E503E1B" wp14:editId="076B48F6">
             <wp:simplePos x="0" y="0"/>
             <wp:positionH relativeFrom="column">
               <wp:posOffset>297180</wp:posOffset>
@@ -719,7 +761,25 @@
         <w:rPr>
           <w:rFonts w:ascii="Times New Roman" w:hAnsi="Times New Roman" w:cs="Times New Roman"/>
         </w:rPr>
-        <w:t>March 28, 2023</w:t>
+        <w:t>July</w:t>
+      </w:r>
+      <w:r>
+        <w:rPr>
+          <w:rFonts w:ascii="Times New Roman" w:hAnsi="Times New Roman" w:cs="Times New Roman"/>
+        </w:rPr>
+        <w:t xml:space="preserve"> </w:t>
+      </w:r>
+      <w:r>
+        <w:rPr>
+          <w:rFonts w:ascii="Times New Roman" w:hAnsi="Times New Roman" w:cs="Times New Roman"/>
+        </w:rPr>
+        <w:t>04</w:t>
+      </w:r>
+      <w:r>
+        <w:rPr>
+          <w:rFonts w:ascii="Times New Roman" w:hAnsi="Times New Roman" w:cs="Times New Roman"/>
+        </w:rPr>
+        <w:t>, 2023</w:t>
       </w:r>
     </w:p>
     <w:p>
@@ -780,15 +840,23 @@
           <w:sz w:val="24"/>
           <w:szCs w:val="24"/>
         </w:rPr>
-        <w:t>, the attached report on local Officials and Employees who travelled abroad for the month of</w:t>
-      </w:r>
-      <w:r>
-        <w:rPr>
-          <w:rFonts w:ascii="Times New Roman" w:hAnsi="Times New Roman" w:cs="Times New Roman"/>
-          <w:sz w:val="24"/>
-          <w:szCs w:val="24"/>
-        </w:rPr>
-        <w:t xml:space="preserve"> January</w:t>
+        <w:t xml:space="preserve">, </w:t>
+      </w:r>
+      <w:r>
+        <w:rPr>
+          <w:rFonts w:ascii="Times New Roman" w:hAnsi="Times New Roman" w:cs="Times New Roman"/>
+          <w:sz w:val="24"/>
+          <w:szCs w:val="24"/>
+        </w:rPr>
+        <w:t>the attached report on local Officials and Employees who travelled abroad for the month of</w:t>
+      </w:r>
+      <w:r>
+        <w:rPr>
+          <w:rFonts w:ascii="Times New Roman" w:hAnsi="Times New Roman" w:cs="Times New Roman"/>
+          <w:sz w:val="24"/>
+          <w:szCs w:val="24"/>
+        </w:rPr>
+        <w:t xml:space="preserve"> April</w:t>
       </w:r>
       <w:r>
         <w:rPr>
@@ -804,31 +872,47 @@
           <w:sz w:val="24"/>
           <w:szCs w:val="24"/>
         </w:rPr>
-        <w:t>March</w:t>
-      </w:r>
-      <w:r>
-        <w:rPr>
-          <w:rFonts w:ascii="Times New Roman" w:hAnsi="Times New Roman" w:cs="Times New Roman"/>
-          <w:sz w:val="24"/>
-          <w:szCs w:val="24"/>
-        </w:rPr>
-        <w:t xml:space="preserve"> 3</w:t>
-      </w:r>
-      <w:r>
-        <w:rPr>
-          <w:rFonts w:ascii="Times New Roman" w:hAnsi="Times New Roman" w:cs="Times New Roman"/>
-          <w:sz w:val="24"/>
-          <w:szCs w:val="24"/>
-        </w:rPr>
-        <w:t>1</w:t>
-      </w:r>
-      <w:r>
-        <w:rPr>
-          <w:rFonts w:ascii="Times New Roman" w:hAnsi="Times New Roman" w:cs="Times New Roman"/>
-          <w:sz w:val="24"/>
-          <w:szCs w:val="24"/>
-        </w:rPr>
-        <w:t>, 2022.</w:t>
+        <w:t>June</w:t>
+      </w:r>
+      <w:r>
+        <w:rPr>
+          <w:rFonts w:ascii="Times New Roman" w:hAnsi="Times New Roman" w:cs="Times New Roman"/>
+          <w:sz w:val="24"/>
+          <w:szCs w:val="24"/>
+        </w:rPr>
+        <w:t xml:space="preserve"> </w:t>
+      </w:r>
+      <w:r>
+        <w:rPr>
+          <w:rFonts w:ascii="Times New Roman" w:hAnsi="Times New Roman" w:cs="Times New Roman"/>
+          <w:sz w:val="24"/>
+          <w:szCs w:val="24"/>
+        </w:rPr>
+        <w:t>30</w:t>
+      </w:r>
+      <w:r>
+        <w:rPr>
+          <w:rFonts w:ascii="Times New Roman" w:hAnsi="Times New Roman" w:cs="Times New Roman"/>
+          <w:sz w:val="24"/>
+          <w:szCs w:val="24"/>
+        </w:rPr>
+        <w:t>, 202</w:t>
+      </w:r>
+      <w:r>
+        <w:rPr>
+          <w:rFonts w:ascii="Times New Roman" w:hAnsi="Times New Roman" w:cs="Times New Roman"/>
+          <w:sz w:val="24"/>
+          <w:szCs w:val="24"/>
+        </w:rPr>
+        <w:t>3</w:t>
+      </w:r>
+      <w:r>
+        <w:rPr>
+          <w:rFonts w:ascii="Times New Roman" w:hAnsi="Times New Roman" w:cs="Times New Roman"/>
+          <w:sz w:val="24"/>
+          <w:szCs w:val="24"/>
+        </w:rPr>
+        <w:t>.</w:t>
       </w:r>
     </w:p>
     <w:p>
@@ -878,7 +962,7 @@
         <mc:AlternateContent>
           <mc:Choice Requires="wps">
             <w:drawing>
-              <wp:anchor distT="45720" distB="45720" distL="114300" distR="114300" simplePos="0" relativeHeight="251663360" behindDoc="0" locked="0" layoutInCell="1" allowOverlap="1" wp14:anchorId="63C6814F" wp14:editId="515B8F90">
+              <wp:anchor distT="45720" distB="45720" distL="114300" distR="114300" simplePos="0" relativeHeight="251663360" behindDoc="0" locked="0" layoutInCell="1" allowOverlap="1" wp14:anchorId="39DAACDB" wp14:editId="15261CD6">
                 <wp:simplePos x="0" y="0"/>
                 <wp:positionH relativeFrom="column">
                   <wp:posOffset>4267200</wp:posOffset>
@@ -992,7 +1076,7 @@
           </mc:Choice>
           <mc:Fallback>
             <w:pict>
-              <v:shape w14:anchorId="63C6814F" id="_x0000_s1027" type="#_x0000_t202" style="position:absolute;left:0;text-align:left;margin-left:336pt;margin-top:61.15pt;width:185.9pt;height:110.6pt;z-index:251663360;visibility:visible;mso-wrap-style:square;mso-width-percent:400;mso-height-percent:200;mso-wrap-distance-left:9pt;mso-wrap-distance-top:3.6pt;mso-wrap-distance-right:9pt;mso-wrap-distance-bottom:3.6pt;mso-position-horizontal:absolute;mso-position-horizontal-relative:text;mso-position-vertical:absolute;mso-position-vertical-relative:text;mso-width-percent:400;mso-height-percent:200;mso-width-relative:margin;mso-height-relative:margin;v-text-anchor:top" o:gfxdata="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" filled="f" stroked="f">
+              <v:shape w14:anchorId="39DAACDB" id="_x0000_s1027" type="#_x0000_t202" style="position:absolute;left:0;text-align:left;margin-left:336pt;margin-top:61.15pt;width:185.9pt;height:110.6pt;z-index:251663360;visibility:visible;mso-wrap-style:square;mso-width-percent:400;mso-height-percent:200;mso-wrap-distance-left:9pt;mso-wrap-distance-top:3.6pt;mso-wrap-distance-right:9pt;mso-wrap-distance-bottom:3.6pt;mso-position-horizontal:absolute;mso-position-horizontal-relative:text;mso-position-vertical:absolute;mso-position-vertical-relative:text;mso-width-percent:400;mso-height-percent:200;mso-width-relative:margin;mso-height-relative:margin;v-text-anchor:top" o:gfxdata="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" filled="f" stroked="f">
                 <v:textbox style="mso-fit-shape-to-text:t">
                   <w:txbxContent>
                     <w:p>
@@ -1145,7 +1229,7 @@
         <w:szCs w:val="24"/>
       </w:rPr>
       <w:drawing>
-        <wp:anchor distT="0" distB="0" distL="114300" distR="114300" simplePos="0" relativeHeight="251659264" behindDoc="0" locked="0" layoutInCell="1" allowOverlap="1" wp14:anchorId="7B72D3E2" wp14:editId="7F377B1C">
+        <wp:anchor distT="0" distB="0" distL="114300" distR="114300" simplePos="0" relativeHeight="251659264" behindDoc="0" locked="0" layoutInCell="1" allowOverlap="1" wp14:anchorId="694A3F07" wp14:editId="6060F0CB">
           <wp:simplePos x="0" y="0"/>
           <wp:positionH relativeFrom="column">
             <wp:posOffset>297180</wp:posOffset>

</xml_diff>

<commit_message>
Upload Leave Card 12/27/2023 4:01 PM
</commit_message>
<xml_diff>
--- a/SHARED FOLDER/ENDORSEMENT DILG FOREIGN TRAVEL.docx
+++ b/SHARED FOLDER/ENDORSEMENT DILG FOREIGN TRAVEL.docx
@@ -37,7 +37,7 @@
         <w:rPr>
           <w:rFonts w:ascii="Times New Roman" w:hAnsi="Times New Roman" w:cs="Times New Roman"/>
         </w:rPr>
-        <w:t>July</w:t>
+        <w:t>December</w:t>
       </w:r>
       <w:r>
         <w:rPr>
@@ -49,7 +49,7 @@
         <w:rPr>
           <w:rFonts w:ascii="Times New Roman" w:hAnsi="Times New Roman" w:cs="Times New Roman"/>
         </w:rPr>
-        <w:t>04</w:t>
+        <w:t>27</w:t>
       </w:r>
       <w:r>
         <w:rPr>
@@ -146,7 +146,7 @@
           <w:sz w:val="24"/>
           <w:szCs w:val="24"/>
         </w:rPr>
-        <w:t>April</w:t>
+        <w:t>October</w:t>
       </w:r>
       <w:r>
         <w:rPr>
@@ -162,7 +162,7 @@
           <w:sz w:val="24"/>
           <w:szCs w:val="24"/>
         </w:rPr>
-        <w:t>June</w:t>
+        <w:t>December</w:t>
       </w:r>
       <w:r>
         <w:rPr>
@@ -178,7 +178,15 @@
           <w:sz w:val="24"/>
           <w:szCs w:val="24"/>
         </w:rPr>
-        <w:t>30</w:t>
+        <w:t>3</w:t>
+      </w:r>
+      <w:r>
+        <w:rPr>
+          <w:rFonts w:ascii="Times New Roman" w:hAnsi="Times New Roman" w:cs="Times New Roman"/>
+          <w:sz w:val="24"/>
+          <w:szCs w:val="24"/>
+        </w:rPr>
+        <w:t>1</w:t>
       </w:r>
       <w:r>
         <w:rPr>
@@ -235,19 +243,6 @@
         <w:tab/>
         <w:t>For your information and guidance.</w:t>
       </w:r>
-    </w:p>
-    <w:p>
-      <w:pPr>
-        <w:spacing w:after="0"/>
-        <w:jc w:val="center"/>
-        <w:rPr>
-          <w:rFonts w:ascii="Times New Roman" w:hAnsi="Times New Roman" w:cs="Times New Roman"/>
-          <w:b/>
-          <w:bCs/>
-          <w:sz w:val="28"/>
-          <w:szCs w:val="28"/>
-        </w:rPr>
-      </w:pPr>
     </w:p>
     <w:p>
       <w:pPr>
@@ -296,10 +291,95 @@
           <w:sz w:val="28"/>
           <w:szCs w:val="28"/>
         </w:rPr>
+        <w:drawing>
+          <wp:anchor distT="0" distB="0" distL="114300" distR="114300" simplePos="0" relativeHeight="251664384" behindDoc="1" locked="0" layoutInCell="1" allowOverlap="1" wp14:anchorId="00AEA98D" wp14:editId="2BD7024F">
+            <wp:simplePos x="0" y="0"/>
+            <wp:positionH relativeFrom="column">
+              <wp:posOffset>5029200</wp:posOffset>
+            </wp:positionH>
+            <wp:positionV relativeFrom="paragraph">
+              <wp:posOffset>132715</wp:posOffset>
+            </wp:positionV>
+            <wp:extent cx="1147500" cy="647700"/>
+            <wp:effectExtent l="0" t="0" r="0" b="0"/>
+            <wp:wrapNone/>
+            <wp:docPr id="1377530997" name="Picture 1"/>
+            <wp:cNvGraphicFramePr>
+              <a:graphicFrameLocks xmlns:a="http://schemas.openxmlformats.org/drawingml/2006/main" noChangeAspect="1"/>
+            </wp:cNvGraphicFramePr>
+            <a:graphic xmlns:a="http://schemas.openxmlformats.org/drawingml/2006/main">
+              <a:graphicData uri="http://schemas.openxmlformats.org/drawingml/2006/picture">
+                <pic:pic xmlns:pic="http://schemas.openxmlformats.org/drawingml/2006/picture">
+                  <pic:nvPicPr>
+                    <pic:cNvPr id="0" name="Picture 1"/>
+                    <pic:cNvPicPr>
+                      <a:picLocks noChangeAspect="1" noChangeArrowheads="1"/>
+                    </pic:cNvPicPr>
+                  </pic:nvPicPr>
+                  <pic:blipFill>
+                    <a:blip r:embed="rId6" cstate="print">
+                      <a:extLst>
+                        <a:ext uri="{28A0092B-C50C-407E-A947-70E740481C1C}">
+                          <a14:useLocalDpi xmlns:a14="http://schemas.microsoft.com/office/drawing/2010/main" val="0"/>
+                        </a:ext>
+                      </a:extLst>
+                    </a:blip>
+                    <a:srcRect/>
+                    <a:stretch>
+                      <a:fillRect/>
+                    </a:stretch>
+                  </pic:blipFill>
+                  <pic:spPr bwMode="auto">
+                    <a:xfrm>
+                      <a:off x="0" y="0"/>
+                      <a:ext cx="1147500" cy="647700"/>
+                    </a:xfrm>
+                    <a:prstGeom prst="rect">
+                      <a:avLst/>
+                    </a:prstGeom>
+                    <a:noFill/>
+                    <a:ln>
+                      <a:noFill/>
+                    </a:ln>
+                  </pic:spPr>
+                </pic:pic>
+              </a:graphicData>
+            </a:graphic>
+            <wp14:sizeRelH relativeFrom="margin">
+              <wp14:pctWidth>0</wp14:pctWidth>
+            </wp14:sizeRelH>
+            <wp14:sizeRelV relativeFrom="margin">
+              <wp14:pctHeight>0</wp14:pctHeight>
+            </wp14:sizeRelV>
+          </wp:anchor>
+        </w:drawing>
+      </w:r>
+    </w:p>
+    <w:p>
+      <w:pPr>
+        <w:spacing w:after="0"/>
+        <w:jc w:val="center"/>
+        <w:rPr>
+          <w:rFonts w:ascii="Times New Roman" w:hAnsi="Times New Roman" w:cs="Times New Roman"/>
+          <w:b/>
+          <w:bCs/>
+          <w:sz w:val="28"/>
+          <w:szCs w:val="28"/>
+        </w:rPr>
+      </w:pPr>
+      <w:r>
+        <w:rPr>
+          <w:rFonts w:ascii="Times New Roman" w:hAnsi="Times New Roman" w:cs="Times New Roman"/>
+          <w:b/>
+          <w:bCs/>
+          <w:noProof/>
+          <w:sz w:val="28"/>
+          <w:szCs w:val="28"/>
+        </w:rPr>
         <mc:AlternateContent>
           <mc:Choice Requires="wps">
             <w:drawing>
-              <wp:anchor distT="45720" distB="45720" distL="114300" distR="114300" simplePos="0" relativeHeight="251661312" behindDoc="0" locked="0" layoutInCell="1" allowOverlap="1" wp14:anchorId="4F10F6A2" wp14:editId="58D27E9D">
+              <wp:anchor distT="45720" distB="45720" distL="114300" distR="114300" simplePos="0" relativeHeight="251661312" behindDoc="0" locked="0" layoutInCell="1" allowOverlap="1" wp14:anchorId="4F10F6A2" wp14:editId="0BC50900">
                 <wp:simplePos x="0" y="0"/>
                 <wp:positionH relativeFrom="column">
                   <wp:posOffset>4267200</wp:posOffset>
@@ -633,7 +713,7 @@
                     </pic:cNvPicPr>
                   </pic:nvPicPr>
                   <pic:blipFill>
-                    <a:blip r:embed="rId6" cstate="print">
+                    <a:blip r:embed="rId7" cstate="print">
                       <a:extLst>
                         <a:ext uri="{28A0092B-C50C-407E-A947-70E740481C1C}">
                           <a14:useLocalDpi xmlns:a14="http://schemas.microsoft.com/office/drawing/2010/main" val="0"/>
@@ -761,25 +841,7 @@
         <w:rPr>
           <w:rFonts w:ascii="Times New Roman" w:hAnsi="Times New Roman" w:cs="Times New Roman"/>
         </w:rPr>
-        <w:t>July</w:t>
-      </w:r>
-      <w:r>
-        <w:rPr>
-          <w:rFonts w:ascii="Times New Roman" w:hAnsi="Times New Roman" w:cs="Times New Roman"/>
-        </w:rPr>
-        <w:t xml:space="preserve"> </w:t>
-      </w:r>
-      <w:r>
-        <w:rPr>
-          <w:rFonts w:ascii="Times New Roman" w:hAnsi="Times New Roman" w:cs="Times New Roman"/>
-        </w:rPr>
-        <w:t>04</w:t>
-      </w:r>
-      <w:r>
-        <w:rPr>
-          <w:rFonts w:ascii="Times New Roman" w:hAnsi="Times New Roman" w:cs="Times New Roman"/>
-        </w:rPr>
-        <w:t>, 2023</w:t>
+        <w:t>December 27, 2023</w:t>
       </w:r>
     </w:p>
     <w:p>
@@ -856,7 +918,15 @@
           <w:sz w:val="24"/>
           <w:szCs w:val="24"/>
         </w:rPr>
-        <w:t xml:space="preserve"> April</w:t>
+        <w:t xml:space="preserve"> </w:t>
+      </w:r>
+      <w:r>
+        <w:rPr>
+          <w:rFonts w:ascii="Times New Roman" w:hAnsi="Times New Roman" w:cs="Times New Roman"/>
+          <w:sz w:val="24"/>
+          <w:szCs w:val="24"/>
+        </w:rPr>
+        <w:t>October</w:t>
       </w:r>
       <w:r>
         <w:rPr>
@@ -872,7 +942,7 @@
           <w:sz w:val="24"/>
           <w:szCs w:val="24"/>
         </w:rPr>
-        <w:t>June</w:t>
+        <w:t>December</w:t>
       </w:r>
       <w:r>
         <w:rPr>
@@ -888,7 +958,7 @@
           <w:sz w:val="24"/>
           <w:szCs w:val="24"/>
         </w:rPr>
-        <w:t>30</w:t>
+        <w:t>31</w:t>
       </w:r>
       <w:r>
         <w:rPr>
@@ -950,6 +1020,78 @@
       <w:pPr>
         <w:jc w:val="center"/>
       </w:pPr>
+      <w:r>
+        <w:rPr>
+          <w:rFonts w:ascii="Times New Roman" w:hAnsi="Times New Roman" w:cs="Times New Roman"/>
+          <w:b/>
+          <w:bCs/>
+          <w:noProof/>
+          <w:sz w:val="28"/>
+          <w:szCs w:val="28"/>
+        </w:rPr>
+        <w:drawing>
+          <wp:anchor distT="0" distB="0" distL="114300" distR="114300" simplePos="0" relativeHeight="251666432" behindDoc="1" locked="0" layoutInCell="1" allowOverlap="1" wp14:anchorId="2B858DAB" wp14:editId="27A6249A">
+            <wp:simplePos x="0" y="0"/>
+            <wp:positionH relativeFrom="column">
+              <wp:posOffset>5029200</wp:posOffset>
+            </wp:positionH>
+            <wp:positionV relativeFrom="paragraph">
+              <wp:posOffset>494665</wp:posOffset>
+            </wp:positionV>
+            <wp:extent cx="1147500" cy="647700"/>
+            <wp:effectExtent l="0" t="0" r="0" b="0"/>
+            <wp:wrapNone/>
+            <wp:docPr id="1278244901" name="Picture 1278244901"/>
+            <wp:cNvGraphicFramePr>
+              <a:graphicFrameLocks xmlns:a="http://schemas.openxmlformats.org/drawingml/2006/main" noChangeAspect="1"/>
+            </wp:cNvGraphicFramePr>
+            <a:graphic xmlns:a="http://schemas.openxmlformats.org/drawingml/2006/main">
+              <a:graphicData uri="http://schemas.openxmlformats.org/drawingml/2006/picture">
+                <pic:pic xmlns:pic="http://schemas.openxmlformats.org/drawingml/2006/picture">
+                  <pic:nvPicPr>
+                    <pic:cNvPr id="0" name="Picture 1"/>
+                    <pic:cNvPicPr>
+                      <a:picLocks noChangeAspect="1" noChangeArrowheads="1"/>
+                    </pic:cNvPicPr>
+                  </pic:nvPicPr>
+                  <pic:blipFill>
+                    <a:blip r:embed="rId6" cstate="print">
+                      <a:extLst>
+                        <a:ext uri="{28A0092B-C50C-407E-A947-70E740481C1C}">
+                          <a14:useLocalDpi xmlns:a14="http://schemas.microsoft.com/office/drawing/2010/main" val="0"/>
+                        </a:ext>
+                      </a:extLst>
+                    </a:blip>
+                    <a:srcRect/>
+                    <a:stretch>
+                      <a:fillRect/>
+                    </a:stretch>
+                  </pic:blipFill>
+                  <pic:spPr bwMode="auto">
+                    <a:xfrm>
+                      <a:off x="0" y="0"/>
+                      <a:ext cx="1147500" cy="647700"/>
+                    </a:xfrm>
+                    <a:prstGeom prst="rect">
+                      <a:avLst/>
+                    </a:prstGeom>
+                    <a:noFill/>
+                    <a:ln>
+                      <a:noFill/>
+                    </a:ln>
+                  </pic:spPr>
+                </pic:pic>
+              </a:graphicData>
+            </a:graphic>
+            <wp14:sizeRelH relativeFrom="margin">
+              <wp14:pctWidth>0</wp14:pctWidth>
+            </wp14:sizeRelH>
+            <wp14:sizeRelV relativeFrom="margin">
+              <wp14:pctHeight>0</wp14:pctHeight>
+            </wp14:sizeRelV>
+          </wp:anchor>
+        </w:drawing>
+      </w:r>
       <w:r>
         <w:rPr>
           <w:rFonts w:ascii="Times New Roman" w:hAnsi="Times New Roman" w:cs="Times New Roman"/>
@@ -1145,7 +1287,7 @@
       </w:r>
     </w:p>
     <w:sectPr>
-      <w:headerReference w:type="default" r:id="rId7"/>
+      <w:headerReference w:type="default" r:id="rId8"/>
       <w:pgSz w:w="12240" w:h="15840"/>
       <w:pgMar w:top="576" w:right="720" w:bottom="720" w:left="720" w:header="720" w:footer="720" w:gutter="0"/>
       <w:cols w:space="720"/>

</xml_diff>